<commit_message>
Big Start on Refrigerator; Updated States table
It has the basics of the doors opened, closed, lights on, and lights off
</commit_message>
<xml_diff>
--- a/State Transition/State Transition.docx
+++ b/State Transition/State Transition.docx
@@ -274,6 +274,15 @@
               </w:rPr>
               <w:t>Fridge door open</w:t>
             </w:r>
+            <w:r>
+              <w:rPr>
+                <w:rFonts w:ascii="Times New Roman" w:hAnsi="Times New Roman" w:cs="Times New Roman"/>
+                <w:b/>
+                <w:sz w:val="24"/>
+                <w:szCs w:val="24"/>
+              </w:rPr>
+              <w:t>; Freezer door open</w:t>
+            </w:r>
           </w:p>
         </w:tc>
         <w:tc>
@@ -297,6 +306,14 @@
               </w:rPr>
               <w:t>Fridge door open</w:t>
             </w:r>
+            <w:r>
+              <w:rPr>
+                <w:rFonts w:ascii="Times New Roman" w:hAnsi="Times New Roman" w:cs="Times New Roman"/>
+                <w:sz w:val="24"/>
+                <w:szCs w:val="24"/>
+              </w:rPr>
+              <w:t>; Freezer door open</w:t>
+            </w:r>
           </w:p>
         </w:tc>
         <w:tc>
@@ -320,6 +337,14 @@
               </w:rPr>
               <w:t>Fridge door closed</w:t>
             </w:r>
+            <w:r>
+              <w:rPr>
+                <w:rFonts w:ascii="Times New Roman" w:hAnsi="Times New Roman" w:cs="Times New Roman"/>
+                <w:sz w:val="24"/>
+                <w:szCs w:val="24"/>
+              </w:rPr>
+              <w:t>; Freezer door open</w:t>
+            </w:r>
           </w:p>
         </w:tc>
         <w:tc>
@@ -359,6 +384,14 @@
               </w:rPr>
               <w:t>door open</w:t>
             </w:r>
+            <w:r>
+              <w:rPr>
+                <w:rFonts w:ascii="Times New Roman" w:hAnsi="Times New Roman" w:cs="Times New Roman"/>
+                <w:sz w:val="24"/>
+                <w:szCs w:val="24"/>
+              </w:rPr>
+              <w:t>; Freezer door open</w:t>
+            </w:r>
           </w:p>
         </w:tc>
         <w:tc>
@@ -382,6 +415,22 @@
               </w:rPr>
               <w:t>Fridge door open</w:t>
             </w:r>
+            <w:r>
+              <w:rPr>
+                <w:rFonts w:ascii="Times New Roman" w:hAnsi="Times New Roman" w:cs="Times New Roman"/>
+                <w:sz w:val="24"/>
+                <w:szCs w:val="24"/>
+              </w:rPr>
+              <w:t xml:space="preserve">; Freezer door </w:t>
+            </w:r>
+            <w:r>
+              <w:rPr>
+                <w:rFonts w:ascii="Times New Roman" w:hAnsi="Times New Roman" w:cs="Times New Roman"/>
+                <w:sz w:val="24"/>
+                <w:szCs w:val="24"/>
+              </w:rPr>
+              <w:t>closed</w:t>
+            </w:r>
           </w:p>
         </w:tc>
         <w:tc>
@@ -405,6 +454,14 @@
               </w:rPr>
               <w:t>Fridge door open</w:t>
             </w:r>
+            <w:r>
+              <w:rPr>
+                <w:rFonts w:ascii="Times New Roman" w:hAnsi="Times New Roman" w:cs="Times New Roman"/>
+                <w:sz w:val="24"/>
+                <w:szCs w:val="24"/>
+              </w:rPr>
+              <w:t>; Freezer door open</w:t>
+            </w:r>
           </w:p>
         </w:tc>
         <w:tc>
@@ -428,6 +485,14 @@
               </w:rPr>
               <w:t>Fridge door open</w:t>
             </w:r>
+            <w:r>
+              <w:rPr>
+                <w:rFonts w:ascii="Times New Roman" w:hAnsi="Times New Roman" w:cs="Times New Roman"/>
+                <w:sz w:val="24"/>
+                <w:szCs w:val="24"/>
+              </w:rPr>
+              <w:t>; Freezer door open</w:t>
+            </w:r>
           </w:p>
         </w:tc>
         <w:tc>
@@ -450,6 +515,14 @@
                 <w:szCs w:val="24"/>
               </w:rPr>
               <w:t>Fridge door open</w:t>
+            </w:r>
+            <w:r>
+              <w:rPr>
+                <w:rFonts w:ascii="Times New Roman" w:hAnsi="Times New Roman" w:cs="Times New Roman"/>
+                <w:sz w:val="24"/>
+                <w:szCs w:val="24"/>
+              </w:rPr>
+              <w:t>; Freezer door open</w:t>
             </w:r>
           </w:p>
         </w:tc>
@@ -482,6 +555,15 @@
               </w:rPr>
               <w:t>Fridge door closed</w:t>
             </w:r>
+            <w:r>
+              <w:rPr>
+                <w:rFonts w:ascii="Times New Roman" w:hAnsi="Times New Roman" w:cs="Times New Roman"/>
+                <w:b/>
+                <w:sz w:val="24"/>
+                <w:szCs w:val="24"/>
+              </w:rPr>
+              <w:t>; Freezer door open</w:t>
+            </w:r>
           </w:p>
         </w:tc>
         <w:tc>
@@ -505,6 +587,14 @@
               </w:rPr>
               <w:t>Fridge door open</w:t>
             </w:r>
+            <w:r>
+              <w:rPr>
+                <w:rFonts w:ascii="Times New Roman" w:hAnsi="Times New Roman" w:cs="Times New Roman"/>
+                <w:sz w:val="24"/>
+                <w:szCs w:val="24"/>
+              </w:rPr>
+              <w:t>; Freezer door open</w:t>
+            </w:r>
           </w:p>
         </w:tc>
         <w:tc>
@@ -528,6 +618,14 @@
               </w:rPr>
               <w:t>Fridge door closed</w:t>
             </w:r>
+            <w:r>
+              <w:rPr>
+                <w:rFonts w:ascii="Times New Roman" w:hAnsi="Times New Roman" w:cs="Times New Roman"/>
+                <w:sz w:val="24"/>
+                <w:szCs w:val="24"/>
+              </w:rPr>
+              <w:t>; Freezer door open</w:t>
+            </w:r>
           </w:p>
         </w:tc>
         <w:tc>
@@ -551,6 +649,14 @@
               </w:rPr>
               <w:t>Fridge door closed</w:t>
             </w:r>
+            <w:r>
+              <w:rPr>
+                <w:rFonts w:ascii="Times New Roman" w:hAnsi="Times New Roman" w:cs="Times New Roman"/>
+                <w:sz w:val="24"/>
+                <w:szCs w:val="24"/>
+              </w:rPr>
+              <w:t>; Freezer door open</w:t>
+            </w:r>
           </w:p>
         </w:tc>
         <w:tc>
@@ -574,6 +680,22 @@
               </w:rPr>
               <w:t>Fridge door closed</w:t>
             </w:r>
+            <w:r>
+              <w:rPr>
+                <w:rFonts w:ascii="Times New Roman" w:hAnsi="Times New Roman" w:cs="Times New Roman"/>
+                <w:sz w:val="24"/>
+                <w:szCs w:val="24"/>
+              </w:rPr>
+              <w:t xml:space="preserve">; Freezer door </w:t>
+            </w:r>
+            <w:r>
+              <w:rPr>
+                <w:rFonts w:ascii="Times New Roman" w:hAnsi="Times New Roman" w:cs="Times New Roman"/>
+                <w:sz w:val="24"/>
+                <w:szCs w:val="24"/>
+              </w:rPr>
+              <w:t>closed</w:t>
+            </w:r>
           </w:p>
         </w:tc>
         <w:tc>
@@ -597,6 +719,14 @@
               </w:rPr>
               <w:t>Fridge door closed</w:t>
             </w:r>
+            <w:r>
+              <w:rPr>
+                <w:rFonts w:ascii="Times New Roman" w:hAnsi="Times New Roman" w:cs="Times New Roman"/>
+                <w:sz w:val="24"/>
+                <w:szCs w:val="24"/>
+              </w:rPr>
+              <w:t>; Freezer door open</w:t>
+            </w:r>
           </w:p>
         </w:tc>
         <w:tc>
@@ -620,6 +750,14 @@
               </w:rPr>
               <w:t>Fridge door closed</w:t>
             </w:r>
+            <w:r>
+              <w:rPr>
+                <w:rFonts w:ascii="Times New Roman" w:hAnsi="Times New Roman" w:cs="Times New Roman"/>
+                <w:sz w:val="24"/>
+                <w:szCs w:val="24"/>
+              </w:rPr>
+              <w:t>; Freezer door open</w:t>
+            </w:r>
           </w:p>
         </w:tc>
         <w:tc>
@@ -643,10 +781,16 @@
               </w:rPr>
               <w:t>Fridge door closed</w:t>
             </w:r>
-          </w:p>
-        </w:tc>
-        <w:bookmarkStart w:id="0" w:name="_GoBack"/>
-        <w:bookmarkEnd w:id="0"/>
+            <w:r>
+              <w:rPr>
+                <w:rFonts w:ascii="Times New Roman" w:hAnsi="Times New Roman" w:cs="Times New Roman"/>
+                <w:sz w:val="24"/>
+                <w:szCs w:val="24"/>
+              </w:rPr>
+              <w:t>; Freezer door open</w:t>
+            </w:r>
+          </w:p>
+        </w:tc>
       </w:tr>
       <w:tr>
         <w:trPr>
@@ -674,7 +818,16 @@
                 <w:sz w:val="24"/>
                 <w:szCs w:val="24"/>
               </w:rPr>
-              <w:t>Freezer door open</w:t>
+              <w:t xml:space="preserve">Fridge door open; Freezer door </w:t>
+            </w:r>
+            <w:r>
+              <w:rPr>
+                <w:rFonts w:ascii="Times New Roman" w:hAnsi="Times New Roman" w:cs="Times New Roman"/>
+                <w:b/>
+                <w:sz w:val="24"/>
+                <w:szCs w:val="24"/>
+              </w:rPr>
+              <w:t>closed</w:t>
             </w:r>
           </w:p>
         </w:tc>
@@ -697,7 +850,77 @@
                 <w:sz w:val="24"/>
                 <w:szCs w:val="24"/>
               </w:rPr>
-              <w:t xml:space="preserve">Freezer door </w:t>
+              <w:t>Fridge door open</w:t>
+            </w:r>
+            <w:r>
+              <w:rPr>
+                <w:rFonts w:ascii="Times New Roman" w:hAnsi="Times New Roman" w:cs="Times New Roman"/>
+                <w:sz w:val="24"/>
+                <w:szCs w:val="24"/>
+              </w:rPr>
+              <w:t>; Freezer door closed</w:t>
+            </w:r>
+          </w:p>
+        </w:tc>
+        <w:tc>
+          <w:tcPr>
+            <w:tcW w:w="1337" w:type="dxa"/>
+          </w:tcPr>
+          <w:p>
+            <w:pPr>
+              <w:jc w:val="center"/>
+              <w:rPr>
+                <w:rFonts w:ascii="Times New Roman" w:hAnsi="Times New Roman" w:cs="Times New Roman"/>
+                <w:sz w:val="24"/>
+                <w:szCs w:val="24"/>
+              </w:rPr>
+            </w:pPr>
+            <w:r>
+              <w:rPr>
+                <w:rFonts w:ascii="Times New Roman" w:hAnsi="Times New Roman" w:cs="Times New Roman"/>
+                <w:sz w:val="24"/>
+                <w:szCs w:val="24"/>
+              </w:rPr>
+              <w:t>Fridge door closed</w:t>
+            </w:r>
+            <w:r>
+              <w:rPr>
+                <w:rFonts w:ascii="Times New Roman" w:hAnsi="Times New Roman" w:cs="Times New Roman"/>
+                <w:sz w:val="24"/>
+                <w:szCs w:val="24"/>
+              </w:rPr>
+              <w:t>; Freezer door closed</w:t>
+            </w:r>
+          </w:p>
+        </w:tc>
+        <w:tc>
+          <w:tcPr>
+            <w:tcW w:w="1337" w:type="dxa"/>
+          </w:tcPr>
+          <w:p>
+            <w:pPr>
+              <w:jc w:val="center"/>
+              <w:rPr>
+                <w:rFonts w:ascii="Times New Roman" w:hAnsi="Times New Roman" w:cs="Times New Roman"/>
+                <w:sz w:val="24"/>
+                <w:szCs w:val="24"/>
+              </w:rPr>
+            </w:pPr>
+            <w:r>
+              <w:rPr>
+                <w:rFonts w:ascii="Times New Roman" w:hAnsi="Times New Roman" w:cs="Times New Roman"/>
+                <w:sz w:val="24"/>
+                <w:szCs w:val="24"/>
+              </w:rPr>
+              <w:t>Fridge door open</w:t>
+            </w:r>
+            <w:r>
+              <w:rPr>
+                <w:rFonts w:ascii="Times New Roman" w:hAnsi="Times New Roman" w:cs="Times New Roman"/>
+                <w:sz w:val="24"/>
+                <w:szCs w:val="24"/>
+              </w:rPr>
+              <w:t xml:space="preserve">; Freezer door </w:t>
             </w:r>
             <w:r>
               <w:rPr>
@@ -728,122 +951,108 @@
                 <w:sz w:val="24"/>
                 <w:szCs w:val="24"/>
               </w:rPr>
-              <w:t>Freezer door open</w:t>
-            </w:r>
-          </w:p>
-        </w:tc>
-        <w:tc>
-          <w:tcPr>
-            <w:tcW w:w="1337" w:type="dxa"/>
-          </w:tcPr>
-          <w:p>
-            <w:pPr>
-              <w:jc w:val="center"/>
-              <w:rPr>
-                <w:rFonts w:ascii="Times New Roman" w:hAnsi="Times New Roman" w:cs="Times New Roman"/>
-                <w:sz w:val="24"/>
-                <w:szCs w:val="24"/>
-              </w:rPr>
-            </w:pPr>
-            <w:r>
-              <w:rPr>
-                <w:rFonts w:ascii="Times New Roman" w:hAnsi="Times New Roman" w:cs="Times New Roman"/>
-                <w:sz w:val="24"/>
-                <w:szCs w:val="24"/>
-              </w:rPr>
-              <w:t>Freezer door open</w:t>
-            </w:r>
-          </w:p>
-        </w:tc>
-        <w:tc>
-          <w:tcPr>
-            <w:tcW w:w="1337" w:type="dxa"/>
-          </w:tcPr>
-          <w:p>
-            <w:pPr>
-              <w:jc w:val="center"/>
-              <w:rPr>
-                <w:rFonts w:ascii="Times New Roman" w:hAnsi="Times New Roman" w:cs="Times New Roman"/>
-                <w:sz w:val="24"/>
-                <w:szCs w:val="24"/>
-              </w:rPr>
-            </w:pPr>
-            <w:r>
-              <w:rPr>
-                <w:rFonts w:ascii="Times New Roman" w:hAnsi="Times New Roman" w:cs="Times New Roman"/>
-                <w:sz w:val="24"/>
-                <w:szCs w:val="24"/>
-              </w:rPr>
-              <w:t>Freezer door closed</w:t>
-            </w:r>
-          </w:p>
-        </w:tc>
-        <w:tc>
-          <w:tcPr>
-            <w:tcW w:w="1337" w:type="dxa"/>
-          </w:tcPr>
-          <w:p>
-            <w:pPr>
-              <w:jc w:val="center"/>
-              <w:rPr>
-                <w:rFonts w:ascii="Times New Roman" w:hAnsi="Times New Roman" w:cs="Times New Roman"/>
-                <w:sz w:val="24"/>
-                <w:szCs w:val="24"/>
-              </w:rPr>
-            </w:pPr>
-            <w:r>
-              <w:rPr>
-                <w:rFonts w:ascii="Times New Roman" w:hAnsi="Times New Roman" w:cs="Times New Roman"/>
-                <w:sz w:val="24"/>
-                <w:szCs w:val="24"/>
-              </w:rPr>
-              <w:t>Freezer door open</w:t>
-            </w:r>
-          </w:p>
-        </w:tc>
-        <w:tc>
-          <w:tcPr>
-            <w:tcW w:w="1337" w:type="dxa"/>
-          </w:tcPr>
-          <w:p>
-            <w:pPr>
-              <w:jc w:val="center"/>
-              <w:rPr>
-                <w:rFonts w:ascii="Times New Roman" w:hAnsi="Times New Roman" w:cs="Times New Roman"/>
-                <w:sz w:val="24"/>
-                <w:szCs w:val="24"/>
-              </w:rPr>
-            </w:pPr>
-            <w:r>
-              <w:rPr>
-                <w:rFonts w:ascii="Times New Roman" w:hAnsi="Times New Roman" w:cs="Times New Roman"/>
-                <w:sz w:val="24"/>
-                <w:szCs w:val="24"/>
-              </w:rPr>
-              <w:t>Freezer door open</w:t>
-            </w:r>
-          </w:p>
-        </w:tc>
-        <w:tc>
-          <w:tcPr>
-            <w:tcW w:w="1337" w:type="dxa"/>
-          </w:tcPr>
-          <w:p>
-            <w:pPr>
-              <w:jc w:val="center"/>
-              <w:rPr>
-                <w:rFonts w:ascii="Times New Roman" w:hAnsi="Times New Roman" w:cs="Times New Roman"/>
-                <w:sz w:val="24"/>
-                <w:szCs w:val="24"/>
-              </w:rPr>
-            </w:pPr>
-            <w:r>
-              <w:rPr>
-                <w:rFonts w:ascii="Times New Roman" w:hAnsi="Times New Roman" w:cs="Times New Roman"/>
-                <w:sz w:val="24"/>
-                <w:szCs w:val="24"/>
-              </w:rPr>
-              <w:t>Freezer door open</w:t>
+              <w:t>Fridge door open</w:t>
+            </w:r>
+            <w:r>
+              <w:rPr>
+                <w:rFonts w:ascii="Times New Roman" w:hAnsi="Times New Roman" w:cs="Times New Roman"/>
+                <w:sz w:val="24"/>
+                <w:szCs w:val="24"/>
+              </w:rPr>
+              <w:t>; Freezer door closed</w:t>
+            </w:r>
+          </w:p>
+        </w:tc>
+        <w:tc>
+          <w:tcPr>
+            <w:tcW w:w="1337" w:type="dxa"/>
+          </w:tcPr>
+          <w:p>
+            <w:pPr>
+              <w:jc w:val="center"/>
+              <w:rPr>
+                <w:rFonts w:ascii="Times New Roman" w:hAnsi="Times New Roman" w:cs="Times New Roman"/>
+                <w:sz w:val="24"/>
+                <w:szCs w:val="24"/>
+              </w:rPr>
+            </w:pPr>
+            <w:r>
+              <w:rPr>
+                <w:rFonts w:ascii="Times New Roman" w:hAnsi="Times New Roman" w:cs="Times New Roman"/>
+                <w:sz w:val="24"/>
+                <w:szCs w:val="24"/>
+              </w:rPr>
+              <w:t>Fridge door open</w:t>
+            </w:r>
+            <w:r>
+              <w:rPr>
+                <w:rFonts w:ascii="Times New Roman" w:hAnsi="Times New Roman" w:cs="Times New Roman"/>
+                <w:sz w:val="24"/>
+                <w:szCs w:val="24"/>
+              </w:rPr>
+              <w:t>; Freezer door closed</w:t>
+            </w:r>
+          </w:p>
+        </w:tc>
+        <w:tc>
+          <w:tcPr>
+            <w:tcW w:w="1337" w:type="dxa"/>
+          </w:tcPr>
+          <w:p>
+            <w:pPr>
+              <w:jc w:val="center"/>
+              <w:rPr>
+                <w:rFonts w:ascii="Times New Roman" w:hAnsi="Times New Roman" w:cs="Times New Roman"/>
+                <w:sz w:val="24"/>
+                <w:szCs w:val="24"/>
+              </w:rPr>
+            </w:pPr>
+            <w:r>
+              <w:rPr>
+                <w:rFonts w:ascii="Times New Roman" w:hAnsi="Times New Roman" w:cs="Times New Roman"/>
+                <w:sz w:val="24"/>
+                <w:szCs w:val="24"/>
+              </w:rPr>
+              <w:t>Fridge door open</w:t>
+            </w:r>
+            <w:r>
+              <w:rPr>
+                <w:rFonts w:ascii="Times New Roman" w:hAnsi="Times New Roman" w:cs="Times New Roman"/>
+                <w:sz w:val="24"/>
+                <w:szCs w:val="24"/>
+              </w:rPr>
+              <w:t>; Freezer door closed</w:t>
+            </w:r>
+          </w:p>
+        </w:tc>
+        <w:tc>
+          <w:tcPr>
+            <w:tcW w:w="1337" w:type="dxa"/>
+          </w:tcPr>
+          <w:p>
+            <w:pPr>
+              <w:jc w:val="center"/>
+              <w:rPr>
+                <w:rFonts w:ascii="Times New Roman" w:hAnsi="Times New Roman" w:cs="Times New Roman"/>
+                <w:sz w:val="24"/>
+                <w:szCs w:val="24"/>
+              </w:rPr>
+            </w:pPr>
+            <w:r>
+              <w:rPr>
+                <w:rFonts w:ascii="Times New Roman" w:hAnsi="Times New Roman" w:cs="Times New Roman"/>
+                <w:sz w:val="24"/>
+                <w:szCs w:val="24"/>
+              </w:rPr>
+              <w:t>Fridge door open</w:t>
+            </w:r>
+            <w:r>
+              <w:rPr>
+                <w:rFonts w:ascii="Times New Roman" w:hAnsi="Times New Roman" w:cs="Times New Roman"/>
+                <w:sz w:val="24"/>
+                <w:szCs w:val="24"/>
+              </w:rPr>
+              <w:t>; Freezer door closed</w:t>
             </w:r>
           </w:p>
         </w:tc>
@@ -874,7 +1083,16 @@
                 <w:sz w:val="24"/>
                 <w:szCs w:val="24"/>
               </w:rPr>
-              <w:t>Freezer door closed</w:t>
+              <w:t xml:space="preserve">Fridge door closed; Freezer door </w:t>
+            </w:r>
+            <w:r>
+              <w:rPr>
+                <w:rFonts w:ascii="Times New Roman" w:hAnsi="Times New Roman" w:cs="Times New Roman"/>
+                <w:b/>
+                <w:sz w:val="24"/>
+                <w:szCs w:val="24"/>
+              </w:rPr>
+              <w:t>closed</w:t>
             </w:r>
           </w:p>
         </w:tc>
@@ -897,145 +1115,209 @@
                 <w:sz w:val="24"/>
                 <w:szCs w:val="24"/>
               </w:rPr>
-              <w:t>Freezer door closed</w:t>
-            </w:r>
-          </w:p>
-        </w:tc>
-        <w:tc>
-          <w:tcPr>
-            <w:tcW w:w="1337" w:type="dxa"/>
-          </w:tcPr>
-          <w:p>
-            <w:pPr>
-              <w:jc w:val="center"/>
-              <w:rPr>
-                <w:rFonts w:ascii="Times New Roman" w:hAnsi="Times New Roman" w:cs="Times New Roman"/>
-                <w:sz w:val="24"/>
-                <w:szCs w:val="24"/>
-              </w:rPr>
-            </w:pPr>
-            <w:r>
-              <w:rPr>
-                <w:rFonts w:ascii="Times New Roman" w:hAnsi="Times New Roman" w:cs="Times New Roman"/>
-                <w:sz w:val="24"/>
-                <w:szCs w:val="24"/>
-              </w:rPr>
-              <w:t>Freezer door closed</w:t>
-            </w:r>
-          </w:p>
-        </w:tc>
-        <w:tc>
-          <w:tcPr>
-            <w:tcW w:w="1337" w:type="dxa"/>
-          </w:tcPr>
-          <w:p>
-            <w:pPr>
-              <w:jc w:val="center"/>
-              <w:rPr>
-                <w:rFonts w:ascii="Times New Roman" w:hAnsi="Times New Roman" w:cs="Times New Roman"/>
-                <w:sz w:val="24"/>
-                <w:szCs w:val="24"/>
-              </w:rPr>
-            </w:pPr>
-            <w:r>
-              <w:rPr>
-                <w:rFonts w:ascii="Times New Roman" w:hAnsi="Times New Roman" w:cs="Times New Roman"/>
-                <w:sz w:val="24"/>
-                <w:szCs w:val="24"/>
-              </w:rPr>
-              <w:t>Freezer door open</w:t>
-            </w:r>
-          </w:p>
-        </w:tc>
-        <w:tc>
-          <w:tcPr>
-            <w:tcW w:w="1337" w:type="dxa"/>
-          </w:tcPr>
-          <w:p>
-            <w:pPr>
-              <w:jc w:val="center"/>
-              <w:rPr>
-                <w:rFonts w:ascii="Times New Roman" w:hAnsi="Times New Roman" w:cs="Times New Roman"/>
-                <w:sz w:val="24"/>
-                <w:szCs w:val="24"/>
-              </w:rPr>
-            </w:pPr>
-            <w:r>
-              <w:rPr>
-                <w:rFonts w:ascii="Times New Roman" w:hAnsi="Times New Roman" w:cs="Times New Roman"/>
-                <w:sz w:val="24"/>
-                <w:szCs w:val="24"/>
-              </w:rPr>
-              <w:t>Freezer door closed</w:t>
-            </w:r>
-          </w:p>
-        </w:tc>
-        <w:tc>
-          <w:tcPr>
-            <w:tcW w:w="1337" w:type="dxa"/>
-          </w:tcPr>
-          <w:p>
-            <w:pPr>
-              <w:jc w:val="center"/>
-              <w:rPr>
-                <w:rFonts w:ascii="Times New Roman" w:hAnsi="Times New Roman" w:cs="Times New Roman"/>
-                <w:sz w:val="24"/>
-                <w:szCs w:val="24"/>
-              </w:rPr>
-            </w:pPr>
-            <w:r>
-              <w:rPr>
-                <w:rFonts w:ascii="Times New Roman" w:hAnsi="Times New Roman" w:cs="Times New Roman"/>
-                <w:sz w:val="24"/>
-                <w:szCs w:val="24"/>
-              </w:rPr>
-              <w:t>Freezer door closed</w:t>
-            </w:r>
-          </w:p>
-        </w:tc>
-        <w:tc>
-          <w:tcPr>
-            <w:tcW w:w="1337" w:type="dxa"/>
-          </w:tcPr>
-          <w:p>
-            <w:pPr>
-              <w:jc w:val="center"/>
-              <w:rPr>
-                <w:rFonts w:ascii="Times New Roman" w:hAnsi="Times New Roman" w:cs="Times New Roman"/>
-                <w:sz w:val="24"/>
-                <w:szCs w:val="24"/>
-              </w:rPr>
-            </w:pPr>
-            <w:r>
-              <w:rPr>
-                <w:rFonts w:ascii="Times New Roman" w:hAnsi="Times New Roman" w:cs="Times New Roman"/>
-                <w:sz w:val="24"/>
-                <w:szCs w:val="24"/>
-              </w:rPr>
-              <w:t>Freezer door closed</w:t>
-            </w:r>
-          </w:p>
-        </w:tc>
-        <w:tc>
-          <w:tcPr>
-            <w:tcW w:w="1337" w:type="dxa"/>
-          </w:tcPr>
-          <w:p>
-            <w:pPr>
-              <w:jc w:val="center"/>
-              <w:rPr>
-                <w:rFonts w:ascii="Times New Roman" w:hAnsi="Times New Roman" w:cs="Times New Roman"/>
-                <w:sz w:val="24"/>
-                <w:szCs w:val="24"/>
-              </w:rPr>
-            </w:pPr>
-            <w:r>
-              <w:rPr>
-                <w:rFonts w:ascii="Times New Roman" w:hAnsi="Times New Roman" w:cs="Times New Roman"/>
-                <w:sz w:val="24"/>
-                <w:szCs w:val="24"/>
-              </w:rPr>
-              <w:t>Freezer door closed</w:t>
+              <w:t>Fridge door open</w:t>
+            </w:r>
+            <w:r>
+              <w:rPr>
+                <w:rFonts w:ascii="Times New Roman" w:hAnsi="Times New Roman" w:cs="Times New Roman"/>
+                <w:sz w:val="24"/>
+                <w:szCs w:val="24"/>
+              </w:rPr>
+              <w:t>; Freezer door closed</w:t>
+            </w:r>
+          </w:p>
+        </w:tc>
+        <w:tc>
+          <w:tcPr>
+            <w:tcW w:w="1337" w:type="dxa"/>
+          </w:tcPr>
+          <w:p>
+            <w:pPr>
+              <w:jc w:val="center"/>
+              <w:rPr>
+                <w:rFonts w:ascii="Times New Roman" w:hAnsi="Times New Roman" w:cs="Times New Roman"/>
+                <w:sz w:val="24"/>
+                <w:szCs w:val="24"/>
+              </w:rPr>
+            </w:pPr>
+            <w:r>
+              <w:rPr>
+                <w:rFonts w:ascii="Times New Roman" w:hAnsi="Times New Roman" w:cs="Times New Roman"/>
+                <w:sz w:val="24"/>
+                <w:szCs w:val="24"/>
+              </w:rPr>
+              <w:t>Fridge door closed</w:t>
+            </w:r>
+            <w:r>
+              <w:rPr>
+                <w:rFonts w:ascii="Times New Roman" w:hAnsi="Times New Roman" w:cs="Times New Roman"/>
+                <w:sz w:val="24"/>
+                <w:szCs w:val="24"/>
+              </w:rPr>
+              <w:t>; Freezer door closed</w:t>
+            </w:r>
+          </w:p>
+        </w:tc>
+        <w:tc>
+          <w:tcPr>
+            <w:tcW w:w="1337" w:type="dxa"/>
+          </w:tcPr>
+          <w:p>
+            <w:pPr>
+              <w:jc w:val="center"/>
+              <w:rPr>
+                <w:rFonts w:ascii="Times New Roman" w:hAnsi="Times New Roman" w:cs="Times New Roman"/>
+                <w:sz w:val="24"/>
+                <w:szCs w:val="24"/>
+              </w:rPr>
+            </w:pPr>
+            <w:r>
+              <w:rPr>
+                <w:rFonts w:ascii="Times New Roman" w:hAnsi="Times New Roman" w:cs="Times New Roman"/>
+                <w:sz w:val="24"/>
+                <w:szCs w:val="24"/>
+              </w:rPr>
+              <w:t>Fridge door closed</w:t>
+            </w:r>
+            <w:r>
+              <w:rPr>
+                <w:rFonts w:ascii="Times New Roman" w:hAnsi="Times New Roman" w:cs="Times New Roman"/>
+                <w:sz w:val="24"/>
+                <w:szCs w:val="24"/>
+              </w:rPr>
+              <w:t xml:space="preserve">; Freezer door </w:t>
+            </w:r>
+            <w:r>
+              <w:rPr>
+                <w:rFonts w:ascii="Times New Roman" w:hAnsi="Times New Roman" w:cs="Times New Roman"/>
+                <w:sz w:val="24"/>
+                <w:szCs w:val="24"/>
+              </w:rPr>
+              <w:t>open</w:t>
+            </w:r>
+          </w:p>
+        </w:tc>
+        <w:tc>
+          <w:tcPr>
+            <w:tcW w:w="1337" w:type="dxa"/>
+          </w:tcPr>
+          <w:p>
+            <w:pPr>
+              <w:jc w:val="center"/>
+              <w:rPr>
+                <w:rFonts w:ascii="Times New Roman" w:hAnsi="Times New Roman" w:cs="Times New Roman"/>
+                <w:sz w:val="24"/>
+                <w:szCs w:val="24"/>
+              </w:rPr>
+            </w:pPr>
+            <w:r>
+              <w:rPr>
+                <w:rFonts w:ascii="Times New Roman" w:hAnsi="Times New Roman" w:cs="Times New Roman"/>
+                <w:sz w:val="24"/>
+                <w:szCs w:val="24"/>
+              </w:rPr>
+              <w:t>Fridge door closed</w:t>
+            </w:r>
+            <w:r>
+              <w:rPr>
+                <w:rFonts w:ascii="Times New Roman" w:hAnsi="Times New Roman" w:cs="Times New Roman"/>
+                <w:sz w:val="24"/>
+                <w:szCs w:val="24"/>
+              </w:rPr>
+              <w:t>; Freezer door closed</w:t>
+            </w:r>
+          </w:p>
+        </w:tc>
+        <w:tc>
+          <w:tcPr>
+            <w:tcW w:w="1337" w:type="dxa"/>
+          </w:tcPr>
+          <w:p>
+            <w:pPr>
+              <w:jc w:val="center"/>
+              <w:rPr>
+                <w:rFonts w:ascii="Times New Roman" w:hAnsi="Times New Roman" w:cs="Times New Roman"/>
+                <w:sz w:val="24"/>
+                <w:szCs w:val="24"/>
+              </w:rPr>
+            </w:pPr>
+            <w:r>
+              <w:rPr>
+                <w:rFonts w:ascii="Times New Roman" w:hAnsi="Times New Roman" w:cs="Times New Roman"/>
+                <w:sz w:val="24"/>
+                <w:szCs w:val="24"/>
+              </w:rPr>
+              <w:t>Fridge door closed</w:t>
+            </w:r>
+            <w:r>
+              <w:rPr>
+                <w:rFonts w:ascii="Times New Roman" w:hAnsi="Times New Roman" w:cs="Times New Roman"/>
+                <w:sz w:val="24"/>
+                <w:szCs w:val="24"/>
+              </w:rPr>
+              <w:t>; Freezer door closed</w:t>
+            </w:r>
+          </w:p>
+        </w:tc>
+        <w:tc>
+          <w:tcPr>
+            <w:tcW w:w="1337" w:type="dxa"/>
+          </w:tcPr>
+          <w:p>
+            <w:pPr>
+              <w:jc w:val="center"/>
+              <w:rPr>
+                <w:rFonts w:ascii="Times New Roman" w:hAnsi="Times New Roman" w:cs="Times New Roman"/>
+                <w:sz w:val="24"/>
+                <w:szCs w:val="24"/>
+              </w:rPr>
+            </w:pPr>
+            <w:r>
+              <w:rPr>
+                <w:rFonts w:ascii="Times New Roman" w:hAnsi="Times New Roman" w:cs="Times New Roman"/>
+                <w:sz w:val="24"/>
+                <w:szCs w:val="24"/>
+              </w:rPr>
+              <w:t>Fridge door closed</w:t>
+            </w:r>
+            <w:r>
+              <w:rPr>
+                <w:rFonts w:ascii="Times New Roman" w:hAnsi="Times New Roman" w:cs="Times New Roman"/>
+                <w:sz w:val="24"/>
+                <w:szCs w:val="24"/>
+              </w:rPr>
+              <w:t>; Freezer door closed</w:t>
+            </w:r>
+          </w:p>
+        </w:tc>
+        <w:tc>
+          <w:tcPr>
+            <w:tcW w:w="1337" w:type="dxa"/>
+          </w:tcPr>
+          <w:p>
+            <w:pPr>
+              <w:jc w:val="center"/>
+              <w:rPr>
+                <w:rFonts w:ascii="Times New Roman" w:hAnsi="Times New Roman" w:cs="Times New Roman"/>
+                <w:sz w:val="24"/>
+                <w:szCs w:val="24"/>
+              </w:rPr>
+            </w:pPr>
+            <w:r>
+              <w:rPr>
+                <w:rFonts w:ascii="Times New Roman" w:hAnsi="Times New Roman" w:cs="Times New Roman"/>
+                <w:sz w:val="24"/>
+                <w:szCs w:val="24"/>
+              </w:rPr>
+              <w:t>Fridge door closed</w:t>
+            </w:r>
+            <w:r>
+              <w:rPr>
+                <w:rFonts w:ascii="Times New Roman" w:hAnsi="Times New Roman" w:cs="Times New Roman"/>
+                <w:sz w:val="24"/>
+                <w:szCs w:val="24"/>
+              </w:rPr>
+              <w:t>; Freezer door closed</w:t>
             </w:r>
           </w:p>
         </w:tc>
@@ -1059,23 +1341,16 @@
                 <w:szCs w:val="24"/>
               </w:rPr>
             </w:pPr>
-            <w:r>
-              <w:rPr>
-                <w:rFonts w:ascii="Times New Roman" w:hAnsi="Times New Roman" w:cs="Times New Roman"/>
-                <w:b/>
-                <w:sz w:val="24"/>
-                <w:szCs w:val="24"/>
-              </w:rPr>
-              <w:t>Fridge light</w:t>
-            </w:r>
-            <w:r>
-              <w:rPr>
-                <w:rFonts w:ascii="Times New Roman" w:hAnsi="Times New Roman" w:cs="Times New Roman"/>
-                <w:b/>
-                <w:sz w:val="24"/>
-                <w:szCs w:val="24"/>
-              </w:rPr>
-              <w:t xml:space="preserve"> on</w:t>
+            <w:bookmarkStart w:id="0" w:name="_GoBack"/>
+            <w:bookmarkEnd w:id="0"/>
+            <w:r>
+              <w:rPr>
+                <w:rFonts w:ascii="Times New Roman" w:hAnsi="Times New Roman" w:cs="Times New Roman"/>
+                <w:b/>
+                <w:sz w:val="24"/>
+                <w:szCs w:val="24"/>
+              </w:rPr>
+              <w:t>Fridge light on</w:t>
             </w:r>
           </w:p>
         </w:tc>
@@ -1459,16 +1734,7 @@
                 <w:sz w:val="24"/>
                 <w:szCs w:val="24"/>
               </w:rPr>
-              <w:t>Freezer light</w:t>
-            </w:r>
-            <w:r>
-              <w:rPr>
-                <w:rFonts w:ascii="Times New Roman" w:hAnsi="Times New Roman" w:cs="Times New Roman"/>
-                <w:b/>
-                <w:sz w:val="24"/>
-                <w:szCs w:val="24"/>
-              </w:rPr>
-              <w:t xml:space="preserve"> on</w:t>
+              <w:t>Freezer light on</w:t>
             </w:r>
           </w:p>
         </w:tc>
@@ -1875,46 +2141,30 @@
                 <w:sz w:val="24"/>
                 <w:szCs w:val="24"/>
               </w:rPr>
-              <w:t xml:space="preserve">Fridge </w:t>
-            </w:r>
-            <w:r>
-              <w:rPr>
-                <w:rFonts w:ascii="Times New Roman" w:hAnsi="Times New Roman" w:cs="Times New Roman"/>
-                <w:sz w:val="24"/>
-                <w:szCs w:val="24"/>
-              </w:rPr>
-              <w:t>cooling</w:t>
-            </w:r>
-          </w:p>
-        </w:tc>
-        <w:tc>
-          <w:tcPr>
-            <w:tcW w:w="1337" w:type="dxa"/>
-          </w:tcPr>
-          <w:p>
-            <w:pPr>
-              <w:jc w:val="center"/>
-              <w:rPr>
-                <w:rFonts w:ascii="Times New Roman" w:hAnsi="Times New Roman" w:cs="Times New Roman"/>
-                <w:sz w:val="24"/>
-                <w:szCs w:val="24"/>
-              </w:rPr>
-            </w:pPr>
-            <w:r>
-              <w:rPr>
-                <w:rFonts w:ascii="Times New Roman" w:hAnsi="Times New Roman" w:cs="Times New Roman"/>
-                <w:sz w:val="24"/>
-                <w:szCs w:val="24"/>
-              </w:rPr>
-              <w:t xml:space="preserve">Fridge </w:t>
-            </w:r>
-            <w:r>
-              <w:rPr>
-                <w:rFonts w:ascii="Times New Roman" w:hAnsi="Times New Roman" w:cs="Times New Roman"/>
-                <w:sz w:val="24"/>
-                <w:szCs w:val="24"/>
-              </w:rPr>
-              <w:t>cooling</w:t>
+              <w:t>Fridge cooling</w:t>
+            </w:r>
+          </w:p>
+        </w:tc>
+        <w:tc>
+          <w:tcPr>
+            <w:tcW w:w="1337" w:type="dxa"/>
+          </w:tcPr>
+          <w:p>
+            <w:pPr>
+              <w:jc w:val="center"/>
+              <w:rPr>
+                <w:rFonts w:ascii="Times New Roman" w:hAnsi="Times New Roman" w:cs="Times New Roman"/>
+                <w:sz w:val="24"/>
+                <w:szCs w:val="24"/>
+              </w:rPr>
+            </w:pPr>
+            <w:r>
+              <w:rPr>
+                <w:rFonts w:ascii="Times New Roman" w:hAnsi="Times New Roman" w:cs="Times New Roman"/>
+                <w:sz w:val="24"/>
+                <w:szCs w:val="24"/>
+              </w:rPr>
+              <w:t>Fridge cooling</w:t>
             </w:r>
           </w:p>
         </w:tc>
@@ -2060,6 +2310,7 @@
                 <w:sz w:val="24"/>
                 <w:szCs w:val="24"/>
               </w:rPr>
+              <w:lastRenderedPageBreak/>
               <w:t>Fridge idle</w:t>
             </w:r>
           </w:p>
@@ -2083,15 +2334,7 @@
                 <w:sz w:val="24"/>
                 <w:szCs w:val="24"/>
               </w:rPr>
-              <w:t xml:space="preserve">Fridge </w:t>
-            </w:r>
-            <w:r>
-              <w:rPr>
-                <w:rFonts w:ascii="Times New Roman" w:hAnsi="Times New Roman" w:cs="Times New Roman"/>
-                <w:sz w:val="24"/>
-                <w:szCs w:val="24"/>
-              </w:rPr>
-              <w:t>idle</w:t>
+              <w:t>Fridge idle</w:t>
             </w:r>
           </w:p>
         </w:tc>
@@ -2283,15 +2526,7 @@
                 <w:sz w:val="24"/>
                 <w:szCs w:val="24"/>
               </w:rPr>
-              <w:t xml:space="preserve">Freezer </w:t>
-            </w:r>
-            <w:r>
-              <w:rPr>
-                <w:rFonts w:ascii="Times New Roman" w:hAnsi="Times New Roman" w:cs="Times New Roman"/>
-                <w:sz w:val="24"/>
-                <w:szCs w:val="24"/>
-              </w:rPr>
-              <w:t>cooling</w:t>
+              <w:t>Freezer cooling</w:t>
             </w:r>
           </w:p>
         </w:tc>

</xml_diff>